<commit_message>
uploaded pdf file doc
</commit_message>
<xml_diff>
--- a/docs/zdhcs.docx
+++ b/docs/zdhcs.docx
@@ -6,6 +6,8 @@
       <w:pPr>
         <w:jc w:val="center"/>
       </w:pPr>
+      <w:bookmarkStart w:id="0" w:name="_GoBack"/>
+      <w:bookmarkEnd w:id="0"/>
       <w:r>
         <w:t>BGSzC Pestszentlőrinci Közgazdasági és Informatikai Szakgimnáziuma</w:t>
       </w:r>
@@ -1876,27 +1878,27 @@
         <w:pStyle w:val="Cmsor1"/>
         <w:jc w:val="both"/>
       </w:pPr>
-      <w:bookmarkStart w:id="0" w:name="_Toc473730742"/>
-      <w:bookmarkStart w:id="1" w:name="_Toc100233878"/>
+      <w:bookmarkStart w:id="1" w:name="_Toc473730742"/>
+      <w:bookmarkStart w:id="2" w:name="_Toc100233878"/>
       <w:r>
         <w:lastRenderedPageBreak/>
         <w:t>Bevezetés</w:t>
       </w:r>
-      <w:bookmarkEnd w:id="0"/>
       <w:bookmarkEnd w:id="1"/>
+      <w:bookmarkEnd w:id="2"/>
     </w:p>
     <w:p>
       <w:pPr>
         <w:pStyle w:val="Cmsor2"/>
         <w:jc w:val="both"/>
       </w:pPr>
-      <w:bookmarkStart w:id="2" w:name="_Toc473730743"/>
-      <w:bookmarkStart w:id="3" w:name="_Toc100233879"/>
+      <w:bookmarkStart w:id="3" w:name="_Toc473730743"/>
+      <w:bookmarkStart w:id="4" w:name="_Toc100233879"/>
       <w:r>
         <w:t>Feladat leírás</w:t>
       </w:r>
-      <w:bookmarkEnd w:id="2"/>
       <w:bookmarkEnd w:id="3"/>
+      <w:bookmarkEnd w:id="4"/>
     </w:p>
     <w:p>
       <w:pPr>
@@ -1917,13 +1919,13 @@
         <w:pStyle w:val="Cmsor2"/>
         <w:jc w:val="both"/>
       </w:pPr>
-      <w:bookmarkStart w:id="4" w:name="_Toc473730745"/>
-      <w:bookmarkStart w:id="5" w:name="_Toc100233880"/>
+      <w:bookmarkStart w:id="5" w:name="_Toc473730745"/>
+      <w:bookmarkStart w:id="6" w:name="_Toc100233880"/>
       <w:r>
         <w:t>A felhasznált ismeretek</w:t>
       </w:r>
-      <w:bookmarkEnd w:id="4"/>
       <w:bookmarkEnd w:id="5"/>
+      <w:bookmarkEnd w:id="6"/>
     </w:p>
     <w:p>
       <w:pPr>
@@ -2015,11 +2017,11 @@
         <w:pStyle w:val="Cmsor2"/>
         <w:jc w:val="both"/>
       </w:pPr>
-      <w:bookmarkStart w:id="6" w:name="_Toc100233881"/>
+      <w:bookmarkStart w:id="7" w:name="_Toc100233881"/>
       <w:r>
         <w:t>A felhasznált szoftverek</w:t>
       </w:r>
-      <w:bookmarkEnd w:id="6"/>
+      <w:bookmarkEnd w:id="7"/>
     </w:p>
     <w:p>
       <w:pPr>
@@ -2109,25 +2111,25 @@
         <w:pStyle w:val="Cmsor1"/>
         <w:jc w:val="both"/>
       </w:pPr>
-      <w:bookmarkStart w:id="7" w:name="_Toc473730746"/>
-      <w:bookmarkStart w:id="8" w:name="_Toc100233882"/>
+      <w:bookmarkStart w:id="8" w:name="_Toc473730746"/>
+      <w:bookmarkStart w:id="9" w:name="_Toc100233882"/>
       <w:r>
         <w:lastRenderedPageBreak/>
         <w:t>Felhasználói dokumentáció</w:t>
       </w:r>
-      <w:bookmarkEnd w:id="7"/>
       <w:bookmarkEnd w:id="8"/>
+      <w:bookmarkEnd w:id="9"/>
     </w:p>
     <w:p>
       <w:pPr>
         <w:pStyle w:val="Cmsor2"/>
         <w:jc w:val="both"/>
       </w:pPr>
-      <w:bookmarkStart w:id="9" w:name="_Toc100233883"/>
+      <w:bookmarkStart w:id="10" w:name="_Toc100233883"/>
       <w:r>
         <w:t>A program általános specifikációja</w:t>
       </w:r>
-      <w:bookmarkEnd w:id="9"/>
+      <w:bookmarkEnd w:id="10"/>
     </w:p>
     <w:p>
       <w:pPr>
@@ -2225,24 +2227,24 @@
         <w:pStyle w:val="Cmsor2"/>
         <w:jc w:val="both"/>
       </w:pPr>
-      <w:bookmarkStart w:id="10" w:name="_Toc473730747"/>
-      <w:bookmarkStart w:id="11" w:name="_Toc100233884"/>
+      <w:bookmarkStart w:id="11" w:name="_Toc473730747"/>
+      <w:bookmarkStart w:id="12" w:name="_Toc100233884"/>
       <w:r>
         <w:t>Rendszerkövetelmények</w:t>
       </w:r>
-      <w:bookmarkEnd w:id="10"/>
       <w:bookmarkEnd w:id="11"/>
+      <w:bookmarkEnd w:id="12"/>
     </w:p>
     <w:p>
       <w:pPr>
         <w:pStyle w:val="Cmsor3"/>
         <w:jc w:val="both"/>
       </w:pPr>
-      <w:bookmarkStart w:id="12" w:name="_Toc100233885"/>
+      <w:bookmarkStart w:id="13" w:name="_Toc100233885"/>
       <w:r>
         <w:t>Hardver követelmények</w:t>
       </w:r>
-      <w:bookmarkEnd w:id="12"/>
+      <w:bookmarkEnd w:id="13"/>
       <w:r>
         <w:t xml:space="preserve"> </w:t>
       </w:r>
@@ -2406,11 +2408,11 @@
         <w:pStyle w:val="Cmsor3"/>
         <w:jc w:val="both"/>
       </w:pPr>
-      <w:bookmarkStart w:id="13" w:name="_Toc100233886"/>
+      <w:bookmarkStart w:id="14" w:name="_Toc100233886"/>
       <w:r>
         <w:t>Szoftver követelmények</w:t>
       </w:r>
-      <w:bookmarkEnd w:id="13"/>
+      <w:bookmarkEnd w:id="14"/>
       <w:r>
         <w:t xml:space="preserve"> </w:t>
       </w:r>
@@ -2497,11 +2499,11 @@
         <w:pStyle w:val="Cmsor2"/>
         <w:jc w:val="both"/>
       </w:pPr>
-      <w:bookmarkStart w:id="14" w:name="_Toc100233887"/>
+      <w:bookmarkStart w:id="15" w:name="_Toc100233887"/>
       <w:r>
         <w:t>A program telepítése</w:t>
       </w:r>
-      <w:bookmarkEnd w:id="14"/>
+      <w:bookmarkEnd w:id="15"/>
       <w:r>
         <w:t xml:space="preserve"> </w:t>
       </w:r>
@@ -2738,32 +2740,19 @@
         <w:pStyle w:val="Kpalrs"/>
         <w:jc w:val="both"/>
       </w:pPr>
-      <w:r>
-        <w:fldChar w:fldCharType="begin"/>
-      </w:r>
-      <w:r>
-        <w:instrText xml:space="preserve"> SEQ kép \* ARABIC </w:instrText>
-      </w:r>
-      <w:r>
-        <w:fldChar w:fldCharType="separate"/>
-      </w:r>
-      <w:bookmarkStart w:id="15" w:name="_Toc99719951"/>
-      <w:r>
-        <w:rPr>
-          <w:noProof/>
-        </w:rPr>
-        <w:t>1</w:t>
-      </w:r>
-      <w:r>
-        <w:rPr>
-          <w:noProof/>
-        </w:rPr>
-        <w:fldChar w:fldCharType="end"/>
-      </w:r>
+      <w:fldSimple w:instr=" SEQ kép \* ARABIC ">
+        <w:bookmarkStart w:id="16" w:name="_Toc99719951"/>
+        <w:r>
+          <w:rPr>
+            <w:noProof/>
+          </w:rPr>
+          <w:t>1</w:t>
+        </w:r>
+      </w:fldSimple>
       <w:r>
         <w:t>. kép A XAMPP Control Panel megfelelő beállításai</w:t>
       </w:r>
-      <w:bookmarkEnd w:id="15"/>
+      <w:bookmarkEnd w:id="16"/>
     </w:p>
     <w:p>
       <w:pPr>
@@ -2949,32 +2938,19 @@
         <w:pStyle w:val="Kpalrs"/>
         <w:jc w:val="both"/>
       </w:pPr>
-      <w:r>
-        <w:fldChar w:fldCharType="begin"/>
-      </w:r>
-      <w:r>
-        <w:instrText xml:space="preserve"> SEQ kép \* ARABIC </w:instrText>
-      </w:r>
-      <w:r>
-        <w:fldChar w:fldCharType="separate"/>
-      </w:r>
-      <w:bookmarkStart w:id="16" w:name="_Toc99719952"/>
-      <w:r>
-        <w:rPr>
-          <w:noProof/>
-        </w:rPr>
-        <w:t>2</w:t>
-      </w:r>
-      <w:r>
-        <w:rPr>
-          <w:noProof/>
-        </w:rPr>
-        <w:fldChar w:fldCharType="end"/>
-      </w:r>
+      <w:fldSimple w:instr=" SEQ kép \* ARABIC ">
+        <w:bookmarkStart w:id="17" w:name="_Toc99719952"/>
+        <w:r>
+          <w:rPr>
+            <w:noProof/>
+          </w:rPr>
+          <w:t>2</w:t>
+        </w:r>
+      </w:fldSimple>
       <w:r>
         <w:t>. kép GitHub oldal a letöltő linkkel</w:t>
       </w:r>
-      <w:bookmarkEnd w:id="16"/>
+      <w:bookmarkEnd w:id="17"/>
     </w:p>
     <w:p>
       <w:pPr>
@@ -3111,32 +3087,19 @@
         <w:pStyle w:val="Kpalrs"/>
         <w:jc w:val="both"/>
       </w:pPr>
-      <w:r>
-        <w:fldChar w:fldCharType="begin"/>
-      </w:r>
-      <w:r>
-        <w:instrText xml:space="preserve"> SEQ kép \* ARABIC </w:instrText>
-      </w:r>
-      <w:r>
-        <w:fldChar w:fldCharType="separate"/>
-      </w:r>
-      <w:bookmarkStart w:id="17" w:name="_Toc99719953"/>
-      <w:r>
-        <w:rPr>
-          <w:noProof/>
-        </w:rPr>
-        <w:t>3</w:t>
-      </w:r>
-      <w:r>
-        <w:rPr>
-          <w:noProof/>
-        </w:rPr>
-        <w:fldChar w:fldCharType="end"/>
-      </w:r>
+      <w:fldSimple w:instr=" SEQ kép \* ARABIC ">
+        <w:bookmarkStart w:id="18" w:name="_Toc99719953"/>
+        <w:r>
+          <w:rPr>
+            <w:noProof/>
+          </w:rPr>
+          <w:t>3</w:t>
+        </w:r>
+      </w:fldSimple>
       <w:r>
         <w:t>. kép Sikeres modul telepítés</w:t>
       </w:r>
-      <w:bookmarkEnd w:id="17"/>
+      <w:bookmarkEnd w:id="18"/>
     </w:p>
     <w:p>
       <w:pPr>
@@ -3189,11 +3152,11 @@
         <w:pStyle w:val="Cmsor2"/>
         <w:jc w:val="both"/>
       </w:pPr>
-      <w:bookmarkStart w:id="18" w:name="_Toc100233888"/>
+      <w:bookmarkStart w:id="19" w:name="_Toc100233888"/>
       <w:r>
         <w:t>A program használatának a részletes leírása</w:t>
       </w:r>
-      <w:bookmarkEnd w:id="18"/>
+      <w:bookmarkEnd w:id="19"/>
     </w:p>
     <w:p>
       <w:pPr>
@@ -3286,32 +3249,19 @@
         <w:pStyle w:val="Kpalrs"/>
         <w:jc w:val="both"/>
       </w:pPr>
-      <w:r>
-        <w:fldChar w:fldCharType="begin"/>
-      </w:r>
-      <w:r>
-        <w:instrText xml:space="preserve"> SEQ kép \* ARABIC </w:instrText>
-      </w:r>
-      <w:r>
-        <w:fldChar w:fldCharType="separate"/>
-      </w:r>
-      <w:bookmarkStart w:id="19" w:name="_Toc99719954"/>
-      <w:r>
-        <w:rPr>
-          <w:noProof/>
-        </w:rPr>
-        <w:t>4</w:t>
-      </w:r>
-      <w:r>
-        <w:rPr>
-          <w:noProof/>
-        </w:rPr>
-        <w:fldChar w:fldCharType="end"/>
-      </w:r>
+      <w:fldSimple w:instr=" SEQ kép \* ARABIC ">
+        <w:bookmarkStart w:id="20" w:name="_Toc99719954"/>
+        <w:r>
+          <w:rPr>
+            <w:noProof/>
+          </w:rPr>
+          <w:t>4</w:t>
+        </w:r>
+      </w:fldSimple>
       <w:r>
         <w:t>. kép Főoldal</w:t>
       </w:r>
-      <w:bookmarkEnd w:id="19"/>
+      <w:bookmarkEnd w:id="20"/>
     </w:p>
     <w:p>
       <w:pPr>
@@ -3428,32 +3378,19 @@
         <w:pStyle w:val="Kpalrs"/>
         <w:jc w:val="both"/>
       </w:pPr>
-      <w:r>
-        <w:fldChar w:fldCharType="begin"/>
-      </w:r>
-      <w:r>
-        <w:instrText xml:space="preserve"> SEQ kép \* ARABIC </w:instrText>
-      </w:r>
-      <w:r>
-        <w:fldChar w:fldCharType="separate"/>
-      </w:r>
-      <w:bookmarkStart w:id="20" w:name="_Toc99719955"/>
-      <w:r>
-        <w:rPr>
-          <w:noProof/>
-        </w:rPr>
-        <w:t>5</w:t>
-      </w:r>
-      <w:r>
-        <w:rPr>
-          <w:noProof/>
-        </w:rPr>
-        <w:fldChar w:fldCharType="end"/>
-      </w:r>
+      <w:fldSimple w:instr=" SEQ kép \* ARABIC ">
+        <w:bookmarkStart w:id="21" w:name="_Toc99719955"/>
+        <w:r>
+          <w:rPr>
+            <w:noProof/>
+          </w:rPr>
+          <w:t>5</w:t>
+        </w:r>
+      </w:fldSimple>
       <w:r>
         <w:t>. kép MD editor</w:t>
       </w:r>
-      <w:bookmarkEnd w:id="20"/>
+      <w:bookmarkEnd w:id="21"/>
     </w:p>
     <w:p>
       <w:pPr>
@@ -3720,32 +3657,19 @@
         <w:pStyle w:val="Kpalrs"/>
         <w:jc w:val="both"/>
       </w:pPr>
-      <w:r>
-        <w:fldChar w:fldCharType="begin"/>
-      </w:r>
-      <w:r>
-        <w:instrText xml:space="preserve"> SEQ kép \* ARABIC </w:instrText>
-      </w:r>
-      <w:r>
-        <w:fldChar w:fldCharType="separate"/>
-      </w:r>
-      <w:bookmarkStart w:id="21" w:name="_Toc99719956"/>
-      <w:r>
-        <w:rPr>
-          <w:noProof/>
-        </w:rPr>
-        <w:t>6</w:t>
-      </w:r>
-      <w:r>
-        <w:rPr>
-          <w:noProof/>
-        </w:rPr>
-        <w:fldChar w:fldCharType="end"/>
-      </w:r>
+      <w:fldSimple w:instr=" SEQ kép \* ARABIC ">
+        <w:bookmarkStart w:id="22" w:name="_Toc99719956"/>
+        <w:r>
+          <w:rPr>
+            <w:noProof/>
+          </w:rPr>
+          <w:t>6</w:t>
+        </w:r>
+      </w:fldSimple>
       <w:r>
         <w:t>. kép FAQ Oldal</w:t>
       </w:r>
-      <w:bookmarkEnd w:id="21"/>
+      <w:bookmarkEnd w:id="22"/>
     </w:p>
     <w:p>
       <w:pPr>
@@ -3834,33 +3758,19 @@
         <w:pStyle w:val="Kpalrs"/>
         <w:jc w:val="both"/>
       </w:pPr>
-      <w:r>
-        <w:lastRenderedPageBreak/>
-        <w:fldChar w:fldCharType="begin"/>
-      </w:r>
-      <w:r>
-        <w:instrText xml:space="preserve"> SEQ kép \* ARABIC </w:instrText>
-      </w:r>
-      <w:r>
-        <w:fldChar w:fldCharType="separate"/>
-      </w:r>
-      <w:bookmarkStart w:id="22" w:name="_Toc99719957"/>
-      <w:r>
-        <w:rPr>
-          <w:noProof/>
-        </w:rPr>
-        <w:t>7</w:t>
-      </w:r>
-      <w:r>
-        <w:rPr>
-          <w:noProof/>
-        </w:rPr>
-        <w:fldChar w:fldCharType="end"/>
-      </w:r>
+      <w:fldSimple w:instr=" SEQ kép \* ARABIC ">
+        <w:bookmarkStart w:id="23" w:name="_Toc99719957"/>
+        <w:r>
+          <w:rPr>
+            <w:noProof/>
+          </w:rPr>
+          <w:t>7</w:t>
+        </w:r>
+      </w:fldSimple>
       <w:r>
         <w:t>. kép Login oldal</w:t>
       </w:r>
-      <w:bookmarkEnd w:id="22"/>
+      <w:bookmarkEnd w:id="23"/>
     </w:p>
     <w:p>
       <w:pPr>
@@ -3910,7 +3820,7 @@
         <w:pStyle w:val="Kpalrs"/>
         <w:jc w:val="both"/>
       </w:pPr>
-      <w:bookmarkStart w:id="23" w:name="_Toc99719958"/>
+      <w:bookmarkStart w:id="24" w:name="_Toc99719958"/>
       <w:r>
         <w:rPr>
           <w:noProof/>
@@ -3974,31 +3884,18 @@
           </wp:anchor>
         </w:drawing>
       </w:r>
-      <w:r>
-        <w:fldChar w:fldCharType="begin"/>
-      </w:r>
-      <w:r>
-        <w:instrText xml:space="preserve"> SEQ kép \* ARABIC </w:instrText>
-      </w:r>
-      <w:r>
-        <w:fldChar w:fldCharType="separate"/>
-      </w:r>
-      <w:r>
-        <w:rPr>
-          <w:noProof/>
-        </w:rPr>
-        <w:t>8</w:t>
-      </w:r>
-      <w:r>
-        <w:rPr>
-          <w:noProof/>
-        </w:rPr>
-        <w:fldChar w:fldCharType="end"/>
-      </w:r>
+      <w:fldSimple w:instr=" SEQ kép \* ARABIC ">
+        <w:r>
+          <w:rPr>
+            <w:noProof/>
+          </w:rPr>
+          <w:t>8</w:t>
+        </w:r>
+      </w:fldSimple>
       <w:r>
         <w:t>. kép Register oldal</w:t>
       </w:r>
-      <w:bookmarkEnd w:id="23"/>
+      <w:bookmarkEnd w:id="24"/>
     </w:p>
     <w:p>
       <w:pPr>
@@ -4050,8 +3947,6 @@
       <w:r>
         <w:t>k</w:t>
       </w:r>
-      <w:bookmarkStart w:id="24" w:name="_GoBack"/>
-      <w:bookmarkEnd w:id="24"/>
       <w:r>
         <w:t xml:space="preserve"> egy hibajelentést.</w:t>
       </w:r>
@@ -4339,15 +4234,28 @@
         <w:pStyle w:val="Kpalrs"/>
         <w:jc w:val="both"/>
       </w:pPr>
-      <w:fldSimple w:instr=" SEQ kép \* ARABIC ">
-        <w:bookmarkStart w:id="29" w:name="_Toc99719959"/>
-        <w:r>
-          <w:rPr>
-            <w:noProof/>
-          </w:rPr>
-          <w:t>9</w:t>
-        </w:r>
-      </w:fldSimple>
+      <w:r>
+        <w:fldChar w:fldCharType="begin"/>
+      </w:r>
+      <w:r>
+        <w:instrText xml:space="preserve"> SEQ kép \* ARABIC </w:instrText>
+      </w:r>
+      <w:r>
+        <w:fldChar w:fldCharType="separate"/>
+      </w:r>
+      <w:bookmarkStart w:id="29" w:name="_Toc99719959"/>
+      <w:r>
+        <w:rPr>
+          <w:noProof/>
+        </w:rPr>
+        <w:t>9</w:t>
+      </w:r>
+      <w:r>
+        <w:rPr>
+          <w:noProof/>
+        </w:rPr>
+        <w:fldChar w:fldCharType="end"/>
+      </w:r>
       <w:r>
         <w:t>. kép Adatbázis felépítése kapcsolattal</w:t>
       </w:r>
@@ -4541,15 +4449,28 @@
         <w:pStyle w:val="Kpalrs"/>
         <w:jc w:val="both"/>
       </w:pPr>
-      <w:fldSimple w:instr=" SEQ kép \* ARABIC ">
-        <w:bookmarkStart w:id="30" w:name="_Toc99719960"/>
-        <w:r>
-          <w:rPr>
-            <w:noProof/>
-          </w:rPr>
-          <w:t>10</w:t>
-        </w:r>
-      </w:fldSimple>
+      <w:r>
+        <w:fldChar w:fldCharType="begin"/>
+      </w:r>
+      <w:r>
+        <w:instrText xml:space="preserve"> SEQ kép \* ARABIC </w:instrText>
+      </w:r>
+      <w:r>
+        <w:fldChar w:fldCharType="separate"/>
+      </w:r>
+      <w:bookmarkStart w:id="30" w:name="_Toc99719960"/>
+      <w:r>
+        <w:rPr>
+          <w:noProof/>
+        </w:rPr>
+        <w:t>10</w:t>
+      </w:r>
+      <w:r>
+        <w:rPr>
+          <w:noProof/>
+        </w:rPr>
+        <w:fldChar w:fldCharType="end"/>
+      </w:r>
       <w:r>
         <w:t xml:space="preserve">. kép </w:t>
       </w:r>
@@ -4784,28 +4705,15 @@
         <w:pStyle w:val="Kpalrs"/>
         <w:jc w:val="both"/>
       </w:pPr>
-      <w:r>
-        <w:fldChar w:fldCharType="begin"/>
-      </w:r>
-      <w:r>
-        <w:instrText xml:space="preserve"> SEQ kép \* ARABIC </w:instrText>
-      </w:r>
-      <w:r>
-        <w:fldChar w:fldCharType="separate"/>
-      </w:r>
-      <w:bookmarkStart w:id="32" w:name="_Toc99719961"/>
-      <w:r>
-        <w:rPr>
-          <w:noProof/>
-        </w:rPr>
-        <w:t>11</w:t>
-      </w:r>
-      <w:r>
-        <w:rPr>
-          <w:noProof/>
-        </w:rPr>
-        <w:fldChar w:fldCharType="end"/>
-      </w:r>
+      <w:fldSimple w:instr=" SEQ kép \* ARABIC ">
+        <w:bookmarkStart w:id="32" w:name="_Toc99719961"/>
+        <w:r>
+          <w:rPr>
+            <w:noProof/>
+          </w:rPr>
+          <w:t>11</w:t>
+        </w:r>
+      </w:fldSimple>
       <w:r>
         <w:t>. kép Register függvény</w:t>
       </w:r>
@@ -4953,28 +4861,15 @@
         <w:pStyle w:val="Kpalrs"/>
         <w:jc w:val="both"/>
       </w:pPr>
-      <w:r>
-        <w:fldChar w:fldCharType="begin"/>
-      </w:r>
-      <w:r>
-        <w:instrText xml:space="preserve"> SEQ kép \* ARABIC </w:instrText>
-      </w:r>
-      <w:r>
-        <w:fldChar w:fldCharType="separate"/>
-      </w:r>
-      <w:bookmarkStart w:id="33" w:name="_Toc99719962"/>
-      <w:r>
-        <w:rPr>
-          <w:noProof/>
-        </w:rPr>
-        <w:t>12</w:t>
-      </w:r>
-      <w:r>
-        <w:rPr>
-          <w:noProof/>
-        </w:rPr>
-        <w:fldChar w:fldCharType="end"/>
-      </w:r>
+      <w:fldSimple w:instr=" SEQ kép \* ARABIC ">
+        <w:bookmarkStart w:id="33" w:name="_Toc99719962"/>
+        <w:r>
+          <w:rPr>
+            <w:noProof/>
+          </w:rPr>
+          <w:t>12</w:t>
+        </w:r>
+      </w:fldSimple>
       <w:r>
         <w:t>. kép useEffect függvény</w:t>
       </w:r>
@@ -5164,28 +5059,15 @@
         <w:pStyle w:val="Kpalrs"/>
         <w:jc w:val="both"/>
       </w:pPr>
-      <w:r>
-        <w:fldChar w:fldCharType="begin"/>
-      </w:r>
-      <w:r>
-        <w:instrText xml:space="preserve"> SEQ kép \* ARABIC </w:instrText>
-      </w:r>
-      <w:r>
-        <w:fldChar w:fldCharType="separate"/>
-      </w:r>
-      <w:bookmarkStart w:id="34" w:name="_Toc99719963"/>
-      <w:r>
-        <w:rPr>
-          <w:noProof/>
-        </w:rPr>
-        <w:t>13</w:t>
-      </w:r>
-      <w:r>
-        <w:rPr>
-          <w:noProof/>
-        </w:rPr>
-        <w:fldChar w:fldCharType="end"/>
-      </w:r>
+      <w:fldSimple w:instr=" SEQ kép \* ARABIC ">
+        <w:bookmarkStart w:id="34" w:name="_Toc99719963"/>
+        <w:r>
+          <w:rPr>
+            <w:noProof/>
+          </w:rPr>
+          <w:t>13</w:t>
+        </w:r>
+      </w:fldSimple>
       <w:r>
         <w:t>. kép sendData függvény</w:t>
       </w:r>
@@ -5458,28 +5340,15 @@
         <w:pStyle w:val="Kpalrs"/>
         <w:jc w:val="both"/>
       </w:pPr>
-      <w:r>
-        <w:fldChar w:fldCharType="begin"/>
-      </w:r>
-      <w:r>
-        <w:instrText xml:space="preserve"> SEQ kép \* ARABIC </w:instrText>
-      </w:r>
-      <w:r>
-        <w:fldChar w:fldCharType="separate"/>
-      </w:r>
-      <w:bookmarkStart w:id="36" w:name="_Toc99719964"/>
-      <w:r>
-        <w:rPr>
-          <w:noProof/>
-        </w:rPr>
-        <w:t>14</w:t>
-      </w:r>
-      <w:r>
-        <w:rPr>
-          <w:noProof/>
-        </w:rPr>
-        <w:fldChar w:fldCharType="end"/>
-      </w:r>
+      <w:fldSimple w:instr=" SEQ kép \* ARABIC ">
+        <w:bookmarkStart w:id="36" w:name="_Toc99719964"/>
+        <w:r>
+          <w:rPr>
+            <w:noProof/>
+          </w:rPr>
+          <w:t>14</w:t>
+        </w:r>
+      </w:fldSimple>
       <w:r>
         <w:t>. kép Reg-teszt</w:t>
       </w:r>
@@ -5643,28 +5512,15 @@
         <w:pStyle w:val="Kpalrs"/>
         <w:jc w:val="both"/>
       </w:pPr>
-      <w:r>
-        <w:fldChar w:fldCharType="begin"/>
-      </w:r>
-      <w:r>
-        <w:instrText xml:space="preserve"> SEQ kép \* ARABIC </w:instrText>
-      </w:r>
-      <w:r>
-        <w:fldChar w:fldCharType="separate"/>
-      </w:r>
-      <w:bookmarkStart w:id="37" w:name="_Toc99719965"/>
-      <w:r>
-        <w:rPr>
-          <w:noProof/>
-        </w:rPr>
-        <w:t>15</w:t>
-      </w:r>
-      <w:r>
-        <w:rPr>
-          <w:noProof/>
-        </w:rPr>
-        <w:fldChar w:fldCharType="end"/>
-      </w:r>
+      <w:fldSimple w:instr=" SEQ kép \* ARABIC ">
+        <w:bookmarkStart w:id="37" w:name="_Toc99719965"/>
+        <w:r>
+          <w:rPr>
+            <w:noProof/>
+          </w:rPr>
+          <w:t>15</w:t>
+        </w:r>
+      </w:fldSimple>
       <w:r>
         <w:t>. kép Login-teszt</w:t>
       </w:r>
@@ -5863,28 +5719,15 @@
         <w:pStyle w:val="Kpalrs"/>
         <w:jc w:val="both"/>
       </w:pPr>
-      <w:r>
-        <w:fldChar w:fldCharType="begin"/>
-      </w:r>
-      <w:r>
-        <w:instrText xml:space="preserve"> SEQ kép \* ARABIC </w:instrText>
-      </w:r>
-      <w:r>
-        <w:fldChar w:fldCharType="separate"/>
-      </w:r>
-      <w:bookmarkStart w:id="38" w:name="_Toc99719966"/>
-      <w:r>
-        <w:rPr>
-          <w:noProof/>
-        </w:rPr>
-        <w:t>16</w:t>
-      </w:r>
-      <w:r>
-        <w:rPr>
-          <w:noProof/>
-        </w:rPr>
-        <w:fldChar w:fldCharType="end"/>
-      </w:r>
+      <w:fldSimple w:instr=" SEQ kép \* ARABIC ">
+        <w:bookmarkStart w:id="38" w:name="_Toc99719966"/>
+        <w:r>
+          <w:rPr>
+            <w:noProof/>
+          </w:rPr>
+          <w:t>16</w:t>
+        </w:r>
+      </w:fldSimple>
       <w:r>
         <w:t>. kép Weblap-teszt</w:t>
       </w:r>
@@ -7996,14 +7839,27 @@
     <w:pPr>
       <w:pStyle w:val="llb"/>
     </w:pPr>
-    <w:fldSimple w:instr=" DATE   \* MERGEFORMAT ">
-      <w:r>
-        <w:rPr>
-          <w:noProof/>
-        </w:rPr>
-        <w:t>2022. 04. 28.</w:t>
-      </w:r>
-    </w:fldSimple>
+    <w:r>
+      <w:fldChar w:fldCharType="begin"/>
+    </w:r>
+    <w:r>
+      <w:instrText xml:space="preserve"> DATE   \* MERGEFORMAT </w:instrText>
+    </w:r>
+    <w:r>
+      <w:fldChar w:fldCharType="separate"/>
+    </w:r>
+    <w:r>
+      <w:rPr>
+        <w:noProof/>
+      </w:rPr>
+      <w:t>2022. 04. 28.</w:t>
+    </w:r>
+    <w:r>
+      <w:rPr>
+        <w:noProof/>
+      </w:rPr>
+      <w:fldChar w:fldCharType="end"/>
+    </w:r>
     <w:r>
       <w:tab/>
     </w:r>
@@ -8023,7 +7879,7 @@
       <w:rPr>
         <w:noProof/>
       </w:rPr>
-      <w:t>12</w:t>
+      <w:t>1</w:t>
     </w:r>
     <w:r>
       <w:fldChar w:fldCharType="end"/>
@@ -10897,6 +10753,14 @@
 </file>
 
 <file path=customXml/item1.xml><?xml version="1.0" encoding="utf-8"?>
+<p:properties xmlns:p="http://schemas.microsoft.com/office/2006/metadata/properties" xmlns:xsi="http://www.w3.org/2001/XMLSchema-instance" xmlns:pc="http://schemas.microsoft.com/office/infopath/2007/PartnerControls">
+  <documentManagement>
+    <ReferenceId xmlns="1b228b9a-2fbd-45c4-9e12-9484cc97e93a" xsi:nil="true"/>
+  </documentManagement>
+</p:properties>
+</file>
+
+<file path=customXml/item2.xml><?xml version="1.0" encoding="utf-8"?>
 <ct:contentTypeSchema xmlns:ct="http://schemas.microsoft.com/office/2006/metadata/contentType" xmlns:ma="http://schemas.microsoft.com/office/2006/metadata/properties/metaAttributes" ct:_="" ma:_="" ma:contentTypeName="Dokumentum" ma:contentTypeID="0x0101005BD11329CD6A3949881E1F56B49540D3" ma:contentTypeVersion="1" ma:contentTypeDescription="Új dokumentum létrehozása." ma:contentTypeScope="" ma:versionID="6ad0ba026436530797af8b71f5cfdddc">
   <xsd:schema xmlns:xsd="http://www.w3.org/2001/XMLSchema" xmlns:xs="http://www.w3.org/2001/XMLSchema" xmlns:p="http://schemas.microsoft.com/office/2006/metadata/properties" xmlns:ns2="1b228b9a-2fbd-45c4-9e12-9484cc97e93a" targetNamespace="http://schemas.microsoft.com/office/2006/metadata/properties" ma:root="true" ma:fieldsID="355da4078b22f94be92becf845d664ab" ns2:_="">
     <xsd:import namespace="1b228b9a-2fbd-45c4-9e12-9484cc97e93a"/>
@@ -11022,14 +10886,6 @@
 </ct:contentTypeSchema>
 </file>
 
-<file path=customXml/item2.xml><?xml version="1.0" encoding="utf-8"?>
-<p:properties xmlns:p="http://schemas.microsoft.com/office/2006/metadata/properties" xmlns:xsi="http://www.w3.org/2001/XMLSchema-instance" xmlns:pc="http://schemas.microsoft.com/office/infopath/2007/PartnerControls">
-  <documentManagement>
-    <ReferenceId xmlns="1b228b9a-2fbd-45c4-9e12-9484cc97e93a" xsi:nil="true"/>
-  </documentManagement>
-</p:properties>
-</file>
-
 <file path=customXml/item3.xml><?xml version="1.0" encoding="utf-8"?>
 <?mso-contentType ?>
 <FormTemplates xmlns="http://schemas.microsoft.com/sharepoint/v3/contenttype/forms">
@@ -11044,6 +10900,16 @@
 </file>
 
 <file path=customXml/itemProps1.xml><?xml version="1.0" encoding="utf-8"?>
+<ds:datastoreItem xmlns:ds="http://schemas.openxmlformats.org/officeDocument/2006/customXml" ds:itemID="{4683CF39-CBC1-469A-88EA-F31417A0D119}">
+  <ds:schemaRefs>
+    <ds:schemaRef ds:uri="http://schemas.microsoft.com/office/2006/metadata/properties"/>
+    <ds:schemaRef ds:uri="http://schemas.microsoft.com/office/infopath/2007/PartnerControls"/>
+    <ds:schemaRef ds:uri="1b228b9a-2fbd-45c4-9e12-9484cc97e93a"/>
+  </ds:schemaRefs>
+</ds:datastoreItem>
+</file>
+
+<file path=customXml/itemProps2.xml><?xml version="1.0" encoding="utf-8"?>
 <ds:datastoreItem xmlns:ds="http://schemas.openxmlformats.org/officeDocument/2006/customXml" ds:itemID="{7F3FE2F0-AD80-4DE9-95C1-68E1427561F6}">
   <ds:schemaRefs>
     <ds:schemaRef ds:uri="http://schemas.microsoft.com/office/2006/metadata/contentType"/>
@@ -11061,16 +10927,6 @@
 </ds:datastoreItem>
 </file>
 
-<file path=customXml/itemProps2.xml><?xml version="1.0" encoding="utf-8"?>
-<ds:datastoreItem xmlns:ds="http://schemas.openxmlformats.org/officeDocument/2006/customXml" ds:itemID="{4683CF39-CBC1-469A-88EA-F31417A0D119}">
-  <ds:schemaRefs>
-    <ds:schemaRef ds:uri="http://schemas.microsoft.com/office/2006/metadata/properties"/>
-    <ds:schemaRef ds:uri="http://schemas.microsoft.com/office/infopath/2007/PartnerControls"/>
-    <ds:schemaRef ds:uri="1b228b9a-2fbd-45c4-9e12-9484cc97e93a"/>
-  </ds:schemaRefs>
-</ds:datastoreItem>
-</file>
-
 <file path=customXml/itemProps3.xml><?xml version="1.0" encoding="utf-8"?>
 <ds:datastoreItem xmlns:ds="http://schemas.openxmlformats.org/officeDocument/2006/customXml" ds:itemID="{49E9CE2F-4863-430F-A73B-CD3063AB172E}">
   <ds:schemaRefs>
@@ -11080,7 +10936,7 @@
 </file>
 
 <file path=customXml/itemProps4.xml><?xml version="1.0" encoding="utf-8"?>
-<ds:datastoreItem xmlns:ds="http://schemas.openxmlformats.org/officeDocument/2006/customXml" ds:itemID="{33D0B827-87C0-4765-8F5E-8E0F25A9D63E}">
+<ds:datastoreItem xmlns:ds="http://schemas.openxmlformats.org/officeDocument/2006/customXml" ds:itemID="{91B84754-9780-4C10-B7A5-8116E6FCF43E}">
   <ds:schemaRefs>
     <ds:schemaRef ds:uri="http://schemas.openxmlformats.org/officeDocument/2006/bibliography"/>
   </ds:schemaRefs>

</xml_diff>